<commit_message>
Added a new feature description
</commit_message>
<xml_diff>
--- a/ClassDescription-FeatureToBeAdded.docx
+++ b/ClassDescription-FeatureToBeAdded.docx
@@ -24,16 +24,16 @@
         <mc:AlternateContent>
           <mc:Choice Requires="wps">
             <w:drawing>
-              <wp:anchor distT="0" distB="0" distL="114300" distR="114300" simplePos="0" relativeHeight="251659264" behindDoc="0" locked="0" layoutInCell="1" allowOverlap="1" wp14:anchorId="54540734" wp14:editId="7CBB9B1C">
+              <wp:anchor distT="0" distB="0" distL="114300" distR="114300" simplePos="0" relativeHeight="251659264" behindDoc="0" locked="0" layoutInCell="1" allowOverlap="1" wp14:anchorId="54540734" wp14:editId="715542C1">
                 <wp:simplePos x="0" y="0"/>
                 <wp:positionH relativeFrom="column">
-                  <wp:posOffset>14317</wp:posOffset>
+                  <wp:posOffset>15240</wp:posOffset>
                 </wp:positionH>
                 <wp:positionV relativeFrom="paragraph">
-                  <wp:posOffset>260003</wp:posOffset>
+                  <wp:posOffset>259080</wp:posOffset>
                 </wp:positionV>
-                <wp:extent cx="1310640" cy="0"/>
-                <wp:effectExtent l="0" t="0" r="0" b="0"/>
+                <wp:extent cx="1066800" cy="7620"/>
+                <wp:effectExtent l="0" t="0" r="19050" b="30480"/>
                 <wp:wrapNone/>
                 <wp:docPr id="667311177" name="Straight Connector 1"/>
                 <wp:cNvGraphicFramePr/>
@@ -44,7 +44,7 @@
                       <wps:spPr>
                         <a:xfrm>
                           <a:off x="0" y="0"/>
-                          <a:ext cx="1310640" cy="0"/>
+                          <a:ext cx="1066800" cy="7620"/>
                         </a:xfrm>
                         <a:prstGeom prst="line">
                           <a:avLst/>
@@ -68,12 +68,18 @@
                     </wps:wsp>
                   </a:graphicData>
                 </a:graphic>
+                <wp14:sizeRelH relativeFrom="margin">
+                  <wp14:pctWidth>0</wp14:pctWidth>
+                </wp14:sizeRelH>
+                <wp14:sizeRelV relativeFrom="margin">
+                  <wp14:pctHeight>0</wp14:pctHeight>
+                </wp14:sizeRelV>
               </wp:anchor>
             </w:drawing>
           </mc:Choice>
           <mc:Fallback>
             <w:pict>
-              <v:line w14:anchorId="735A8890" id="Straight Connector 1" o:spid="_x0000_s1026" style="position:absolute;z-index:251659264;visibility:visible;mso-wrap-style:square;mso-wrap-distance-left:9pt;mso-wrap-distance-top:0;mso-wrap-distance-right:9pt;mso-wrap-distance-bottom:0;mso-position-horizontal:absolute;mso-position-horizontal-relative:text;mso-position-vertical:absolute;mso-position-vertical-relative:text" from="1.15pt,20.45pt" to="104.35pt,20.45pt" o:gfxdata="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" strokecolor="#4579b8 [3044]"/>
+              <v:line w14:anchorId="07D7B497" id="Straight Connector 1" o:spid="_x0000_s1026" style="position:absolute;z-index:251659264;visibility:visible;mso-wrap-style:square;mso-width-percent:0;mso-height-percent:0;mso-wrap-distance-left:9pt;mso-wrap-distance-top:0;mso-wrap-distance-right:9pt;mso-wrap-distance-bottom:0;mso-position-horizontal:absolute;mso-position-horizontal-relative:text;mso-position-vertical:absolute;mso-position-vertical-relative:text;mso-width-percent:0;mso-height-percent:0;mso-width-relative:margin;mso-height-relative:margin" from="1.2pt,20.4pt" to="85.2pt,21pt" o:gfxdata="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" strokecolor="#4579b8 [3044]"/>
             </w:pict>
           </mc:Fallback>
         </mc:AlternateContent>
@@ -258,7 +264,7 @@
         </w:rPr>
         <w:t xml:space="preserve"> to class </w:t>
       </w:r>
-      <w:hyperlink r:id="rId4" w:tgtFrame="_blank" w:history="1">
+      <w:hyperlink r:id="rId5" w:tgtFrame="_blank" w:history="1">
         <w:r>
           <w:rPr>
             <w:rFonts w:eastAsia="Times New Roman" w:cstheme="minorHAnsi"/>
@@ -417,7 +423,29 @@
           <w:szCs w:val="32"/>
           <w14:ligatures w14:val="none"/>
         </w:rPr>
-        <w:t>Change 2: -</w:t>
+        <w:t xml:space="preserve">Change </w:t>
+      </w:r>
+      <w:r>
+        <w:rPr>
+          <w:rFonts w:eastAsia="Times New Roman" w:cstheme="minorHAnsi"/>
+          <w:color w:val="4F81BD" w:themeColor="accent1"/>
+          <w:kern w:val="0"/>
+          <w:sz w:val="32"/>
+          <w:szCs w:val="32"/>
+          <w14:ligatures w14:val="none"/>
+        </w:rPr>
+        <w:t>2</w:t>
+      </w:r>
+      <w:r>
+        <w:rPr>
+          <w:rFonts w:eastAsia="Times New Roman" w:cstheme="minorHAnsi"/>
+          <w:color w:val="4F81BD" w:themeColor="accent1"/>
+          <w:kern w:val="0"/>
+          <w:sz w:val="32"/>
+          <w:szCs w:val="32"/>
+          <w14:ligatures w14:val="none"/>
+        </w:rPr>
+        <w:t>: -</w:t>
       </w:r>
       <w:r>
         <w:rPr>
@@ -432,6 +460,697 @@
     </w:p>
     <w:p>
       <w:pPr>
+        <w:rPr>
+          <w:b/>
+          <w:bCs/>
+          <w:sz w:val="24"/>
+          <w:szCs w:val="24"/>
+        </w:rPr>
+      </w:pPr>
+      <w:proofErr w:type="spellStart"/>
+      <w:r>
+        <w:rPr>
+          <w:b/>
+          <w:bCs/>
+          <w:sz w:val="24"/>
+          <w:szCs w:val="24"/>
+        </w:rPr>
+        <w:t>LogCleaner.class</w:t>
+      </w:r>
+      <w:proofErr w:type="spellEnd"/>
+    </w:p>
+    <w:p>
+      <w:pPr>
+        <w:rPr>
+          <w:rFonts w:eastAsia="Times New Roman" w:cstheme="minorHAnsi"/>
+          <w:kern w:val="0"/>
+          <w14:ligatures w14:val="none"/>
+        </w:rPr>
+      </w:pPr>
+      <w:r>
+        <w:rPr>
+          <w:rFonts w:eastAsia="Times New Roman" w:cstheme="minorHAnsi"/>
+          <w:kern w:val="0"/>
+          <w14:ligatures w14:val="none"/>
+        </w:rPr>
+        <w:t>T</w:t>
+      </w:r>
+      <w:r>
+        <w:rPr>
+          <w:rFonts w:eastAsia="Times New Roman" w:cstheme="minorHAnsi"/>
+          <w:kern w:val="0"/>
+          <w14:ligatures w14:val="none"/>
+        </w:rPr>
+        <w:t xml:space="preserve">his Java class, </w:t>
+      </w:r>
+      <w:r>
+        <w:rPr>
+          <w:rFonts w:eastAsia="Times New Roman" w:cstheme="minorHAnsi"/>
+          <w:b/>
+          <w:bCs/>
+          <w:kern w:val="0"/>
+          <w14:ligatures w14:val="none"/>
+        </w:rPr>
+        <w:t>Log Cleaner</w:t>
+      </w:r>
+      <w:r>
+        <w:rPr>
+          <w:rFonts w:eastAsia="Times New Roman" w:cstheme="minorHAnsi"/>
+          <w:kern w:val="0"/>
+          <w14:ligatures w14:val="none"/>
+        </w:rPr>
+        <w:t>, provides several methods for cleaning up different types of logs from a database using Hibernate ORM. The class contains six methods, each responsible for deleting old records from a specific type of log table:</w:t>
+      </w:r>
+    </w:p>
+    <w:p>
+      <w:pPr>
+        <w:numPr>
+          <w:ilvl w:val="0"/>
+          <w:numId w:val="1"/>
+        </w:numPr>
+        <w:rPr>
+          <w:rFonts w:eastAsia="Times New Roman" w:cstheme="minorHAnsi"/>
+          <w:kern w:val="0"/>
+          <w14:ligatures w14:val="none"/>
+        </w:rPr>
+      </w:pPr>
+      <w:proofErr w:type="spellStart"/>
+      <w:r>
+        <w:rPr>
+          <w:rFonts w:eastAsia="Times New Roman" w:cstheme="minorHAnsi"/>
+          <w:b/>
+          <w:bCs/>
+          <w:kern w:val="0"/>
+          <w14:ligatures w14:val="none"/>
+        </w:rPr>
+        <w:t>cleanupQueryLog</w:t>
+      </w:r>
+      <w:proofErr w:type="spellEnd"/>
+      <w:r>
+        <w:rPr>
+          <w:rFonts w:eastAsia="Times New Roman" w:cstheme="minorHAnsi"/>
+          <w:kern w:val="0"/>
+          <w14:ligatures w14:val="none"/>
+        </w:rPr>
+        <w:t xml:space="preserve">: Deletes all records from the </w:t>
+      </w:r>
+      <w:proofErr w:type="spellStart"/>
+      <w:r>
+        <w:rPr>
+          <w:rFonts w:eastAsia="Times New Roman" w:cstheme="minorHAnsi"/>
+          <w:b/>
+          <w:bCs/>
+          <w:kern w:val="0"/>
+          <w14:ligatures w14:val="none"/>
+        </w:rPr>
+        <w:t>QueryLog</w:t>
+      </w:r>
+      <w:proofErr w:type="spellEnd"/>
+      <w:r>
+        <w:rPr>
+          <w:rFonts w:eastAsia="Times New Roman" w:cstheme="minorHAnsi"/>
+          <w:kern w:val="0"/>
+          <w14:ligatures w14:val="none"/>
+        </w:rPr>
+        <w:t xml:space="preserve"> table that are older than a specified number of days.</w:t>
+      </w:r>
+    </w:p>
+    <w:p>
+      <w:pPr>
+        <w:numPr>
+          <w:ilvl w:val="0"/>
+          <w:numId w:val="1"/>
+        </w:numPr>
+        <w:rPr>
+          <w:rFonts w:eastAsia="Times New Roman" w:cstheme="minorHAnsi"/>
+          <w:kern w:val="0"/>
+          <w14:ligatures w14:val="none"/>
+        </w:rPr>
+      </w:pPr>
+      <w:proofErr w:type="spellStart"/>
+      <w:r>
+        <w:rPr>
+          <w:rFonts w:eastAsia="Times New Roman" w:cstheme="minorHAnsi"/>
+          <w:b/>
+          <w:bCs/>
+          <w:kern w:val="0"/>
+          <w14:ligatures w14:val="none"/>
+        </w:rPr>
+        <w:t>cleanupChangeLog</w:t>
+      </w:r>
+      <w:proofErr w:type="spellEnd"/>
+      <w:r>
+        <w:rPr>
+          <w:rFonts w:eastAsia="Times New Roman" w:cstheme="minorHAnsi"/>
+          <w:kern w:val="0"/>
+          <w14:ligatures w14:val="none"/>
+        </w:rPr>
+        <w:t xml:space="preserve">: Deletes all records from the </w:t>
+      </w:r>
+      <w:proofErr w:type="spellStart"/>
+      <w:r>
+        <w:rPr>
+          <w:rFonts w:eastAsia="Times New Roman" w:cstheme="minorHAnsi"/>
+          <w:b/>
+          <w:bCs/>
+          <w:kern w:val="0"/>
+          <w14:ligatures w14:val="none"/>
+        </w:rPr>
+        <w:t>ChangeLog</w:t>
+      </w:r>
+      <w:proofErr w:type="spellEnd"/>
+      <w:r>
+        <w:rPr>
+          <w:rFonts w:eastAsia="Times New Roman" w:cstheme="minorHAnsi"/>
+          <w:kern w:val="0"/>
+          <w14:ligatures w14:val="none"/>
+        </w:rPr>
+        <w:t xml:space="preserve"> table that are older than a specified number of days.</w:t>
+      </w:r>
+    </w:p>
+    <w:p>
+      <w:pPr>
+        <w:numPr>
+          <w:ilvl w:val="0"/>
+          <w:numId w:val="1"/>
+        </w:numPr>
+        <w:rPr>
+          <w:rFonts w:eastAsia="Times New Roman" w:cstheme="minorHAnsi"/>
+          <w:kern w:val="0"/>
+          <w14:ligatures w14:val="none"/>
+        </w:rPr>
+      </w:pPr>
+      <w:proofErr w:type="spellStart"/>
+      <w:r>
+        <w:rPr>
+          <w:rFonts w:eastAsia="Times New Roman" w:cstheme="minorHAnsi"/>
+          <w:b/>
+          <w:bCs/>
+          <w:kern w:val="0"/>
+          <w14:ligatures w14:val="none"/>
+        </w:rPr>
+        <w:lastRenderedPageBreak/>
+        <w:t>cleanupOnlineSectioningLog</w:t>
+      </w:r>
+      <w:proofErr w:type="spellEnd"/>
+      <w:r>
+        <w:rPr>
+          <w:rFonts w:eastAsia="Times New Roman" w:cstheme="minorHAnsi"/>
+          <w:kern w:val="0"/>
+          <w14:ligatures w14:val="none"/>
+        </w:rPr>
+        <w:t xml:space="preserve">: Deletes all records from the </w:t>
+      </w:r>
+      <w:proofErr w:type="spellStart"/>
+      <w:r>
+        <w:rPr>
+          <w:rFonts w:eastAsia="Times New Roman" w:cstheme="minorHAnsi"/>
+          <w:b/>
+          <w:bCs/>
+          <w:kern w:val="0"/>
+          <w14:ligatures w14:val="none"/>
+        </w:rPr>
+        <w:t>OnlineSectioningLog</w:t>
+      </w:r>
+      <w:proofErr w:type="spellEnd"/>
+      <w:r>
+        <w:rPr>
+          <w:rFonts w:eastAsia="Times New Roman" w:cstheme="minorHAnsi"/>
+          <w:kern w:val="0"/>
+          <w14:ligatures w14:val="none"/>
+        </w:rPr>
+        <w:t xml:space="preserve"> table that are older than a specified number of days.</w:t>
+      </w:r>
+    </w:p>
+    <w:p>
+      <w:pPr>
+        <w:numPr>
+          <w:ilvl w:val="0"/>
+          <w:numId w:val="1"/>
+        </w:numPr>
+        <w:rPr>
+          <w:rFonts w:eastAsia="Times New Roman" w:cstheme="minorHAnsi"/>
+          <w:kern w:val="0"/>
+          <w14:ligatures w14:val="none"/>
+        </w:rPr>
+      </w:pPr>
+      <w:proofErr w:type="spellStart"/>
+      <w:r>
+        <w:rPr>
+          <w:rFonts w:eastAsia="Times New Roman" w:cstheme="minorHAnsi"/>
+          <w:b/>
+          <w:bCs/>
+          <w:kern w:val="0"/>
+          <w14:ligatures w14:val="none"/>
+        </w:rPr>
+        <w:t>cleanupMessageLog</w:t>
+      </w:r>
+      <w:proofErr w:type="spellEnd"/>
+      <w:r>
+        <w:rPr>
+          <w:rFonts w:eastAsia="Times New Roman" w:cstheme="minorHAnsi"/>
+          <w:kern w:val="0"/>
+          <w14:ligatures w14:val="none"/>
+        </w:rPr>
+        <w:t xml:space="preserve">: Deletes all records from the </w:t>
+      </w:r>
+      <w:proofErr w:type="spellStart"/>
+      <w:r>
+        <w:rPr>
+          <w:rFonts w:eastAsia="Times New Roman" w:cstheme="minorHAnsi"/>
+          <w:b/>
+          <w:bCs/>
+          <w:kern w:val="0"/>
+          <w14:ligatures w14:val="none"/>
+        </w:rPr>
+        <w:t>MessageLog</w:t>
+      </w:r>
+      <w:proofErr w:type="spellEnd"/>
+      <w:r>
+        <w:rPr>
+          <w:rFonts w:eastAsia="Times New Roman" w:cstheme="minorHAnsi"/>
+          <w:kern w:val="0"/>
+          <w14:ligatures w14:val="none"/>
+        </w:rPr>
+        <w:t xml:space="preserve"> table that are older than a specified number of days.</w:t>
+      </w:r>
+    </w:p>
+    <w:p>
+      <w:pPr>
+        <w:numPr>
+          <w:ilvl w:val="0"/>
+          <w:numId w:val="1"/>
+        </w:numPr>
+        <w:rPr>
+          <w:rFonts w:eastAsia="Times New Roman" w:cstheme="minorHAnsi"/>
+          <w:kern w:val="0"/>
+          <w14:ligatures w14:val="none"/>
+        </w:rPr>
+      </w:pPr>
+      <w:proofErr w:type="spellStart"/>
+      <w:r>
+        <w:rPr>
+          <w:rFonts w:eastAsia="Times New Roman" w:cstheme="minorHAnsi"/>
+          <w:b/>
+          <w:bCs/>
+          <w:kern w:val="0"/>
+          <w14:ligatures w14:val="none"/>
+        </w:rPr>
+        <w:t>cleanupStudentSectioningQueue</w:t>
+      </w:r>
+      <w:proofErr w:type="spellEnd"/>
+      <w:r>
+        <w:rPr>
+          <w:rFonts w:eastAsia="Times New Roman" w:cstheme="minorHAnsi"/>
+          <w:kern w:val="0"/>
+          <w14:ligatures w14:val="none"/>
+        </w:rPr>
+        <w:t xml:space="preserve">: Deletes all records from the </w:t>
+      </w:r>
+      <w:proofErr w:type="spellStart"/>
+      <w:r>
+        <w:rPr>
+          <w:rFonts w:eastAsia="Times New Roman" w:cstheme="minorHAnsi"/>
+          <w:b/>
+          <w:bCs/>
+          <w:kern w:val="0"/>
+          <w14:ligatures w14:val="none"/>
+        </w:rPr>
+        <w:t>StudentSectioningQueue</w:t>
+      </w:r>
+      <w:proofErr w:type="spellEnd"/>
+      <w:r>
+        <w:rPr>
+          <w:rFonts w:eastAsia="Times New Roman" w:cstheme="minorHAnsi"/>
+          <w:kern w:val="0"/>
+          <w14:ligatures w14:val="none"/>
+        </w:rPr>
+        <w:t xml:space="preserve"> table that are older than a specified number of days.</w:t>
+      </w:r>
+    </w:p>
+    <w:p>
+      <w:pPr>
+        <w:numPr>
+          <w:ilvl w:val="0"/>
+          <w:numId w:val="1"/>
+        </w:numPr>
+        <w:rPr>
+          <w:rFonts w:eastAsia="Times New Roman" w:cstheme="minorHAnsi"/>
+          <w:kern w:val="0"/>
+          <w14:ligatures w14:val="none"/>
+        </w:rPr>
+      </w:pPr>
+      <w:proofErr w:type="spellStart"/>
+      <w:r>
+        <w:rPr>
+          <w:rFonts w:eastAsia="Times New Roman" w:cstheme="minorHAnsi"/>
+          <w:b/>
+          <w:bCs/>
+          <w:kern w:val="0"/>
+          <w14:ligatures w14:val="none"/>
+        </w:rPr>
+        <w:t>cleanupHashedQueries</w:t>
+      </w:r>
+      <w:proofErr w:type="spellEnd"/>
+      <w:r>
+        <w:rPr>
+          <w:rFonts w:eastAsia="Times New Roman" w:cstheme="minorHAnsi"/>
+          <w:kern w:val="0"/>
+          <w14:ligatures w14:val="none"/>
+        </w:rPr>
+        <w:t xml:space="preserve">: Deletes all records from the </w:t>
+      </w:r>
+      <w:proofErr w:type="spellStart"/>
+      <w:r>
+        <w:rPr>
+          <w:rFonts w:eastAsia="Times New Roman" w:cstheme="minorHAnsi"/>
+          <w:b/>
+          <w:bCs/>
+          <w:kern w:val="0"/>
+          <w14:ligatures w14:val="none"/>
+        </w:rPr>
+        <w:t>HashedQuery</w:t>
+      </w:r>
+      <w:proofErr w:type="spellEnd"/>
+      <w:r>
+        <w:rPr>
+          <w:rFonts w:eastAsia="Times New Roman" w:cstheme="minorHAnsi"/>
+          <w:kern w:val="0"/>
+          <w14:ligatures w14:val="none"/>
+        </w:rPr>
+        <w:t xml:space="preserve"> table that were last used more than a specified number of days ago.</w:t>
+      </w:r>
+    </w:p>
+    <w:p>
+      <w:pPr>
+        <w:rPr>
+          <w:rFonts w:eastAsia="Times New Roman" w:cstheme="minorHAnsi"/>
+          <w:kern w:val="0"/>
+          <w14:ligatures w14:val="none"/>
+        </w:rPr>
+      </w:pPr>
+      <w:r>
+        <w:rPr>
+          <w:rFonts w:eastAsia="Times New Roman" w:cstheme="minorHAnsi"/>
+          <w:kern w:val="0"/>
+          <w14:ligatures w14:val="none"/>
+        </w:rPr>
+        <w:t xml:space="preserve">Each method takes an </w:t>
+      </w:r>
+      <w:proofErr w:type="gramStart"/>
+      <w:r>
+        <w:rPr>
+          <w:rFonts w:eastAsia="Times New Roman" w:cstheme="minorHAnsi"/>
+          <w:kern w:val="0"/>
+          <w14:ligatures w14:val="none"/>
+        </w:rPr>
+        <w:t xml:space="preserve">integer argument </w:t>
+      </w:r>
+      <w:r>
+        <w:rPr>
+          <w:rFonts w:eastAsia="Times New Roman" w:cstheme="minorHAnsi"/>
+          <w:b/>
+          <w:bCs/>
+          <w:kern w:val="0"/>
+          <w14:ligatures w14:val="none"/>
+        </w:rPr>
+        <w:t>days</w:t>
+      </w:r>
+      <w:proofErr w:type="gramEnd"/>
+      <w:r>
+        <w:rPr>
+          <w:rFonts w:eastAsia="Times New Roman" w:cstheme="minorHAnsi"/>
+          <w:kern w:val="0"/>
+          <w14:ligatures w14:val="none"/>
+        </w:rPr>
+        <w:t xml:space="preserve"> that specifies the number of days beyond which records should be deleted. If </w:t>
+      </w:r>
+      <w:r>
+        <w:rPr>
+          <w:rFonts w:eastAsia="Times New Roman" w:cstheme="minorHAnsi"/>
+          <w:b/>
+          <w:bCs/>
+          <w:kern w:val="0"/>
+          <w14:ligatures w14:val="none"/>
+        </w:rPr>
+        <w:t>days</w:t>
+      </w:r>
+      <w:r>
+        <w:rPr>
+          <w:rFonts w:eastAsia="Times New Roman" w:cstheme="minorHAnsi"/>
+          <w:kern w:val="0"/>
+          <w14:ligatures w14:val="none"/>
+        </w:rPr>
+        <w:t xml:space="preserve"> is less than zero, no records will be deleted.</w:t>
+      </w:r>
+    </w:p>
+    <w:p>
+      <w:pPr>
+        <w:rPr>
+          <w:rFonts w:eastAsia="Times New Roman" w:cstheme="minorHAnsi"/>
+          <w:kern w:val="0"/>
+          <w14:ligatures w14:val="none"/>
+        </w:rPr>
+      </w:pPr>
+    </w:p>
+    <w:p>
+      <w:pPr>
+        <w:rPr>
+          <w:b/>
+          <w:bCs/>
+          <w:sz w:val="24"/>
+          <w:szCs w:val="24"/>
+        </w:rPr>
+      </w:pPr>
+      <w:r>
+        <w:rPr>
+          <w:b/>
+          <w:bCs/>
+          <w:sz w:val="24"/>
+          <w:szCs w:val="24"/>
+        </w:rPr>
+        <w:t xml:space="preserve">Feature to be </w:t>
+      </w:r>
+      <w:proofErr w:type="gramStart"/>
+      <w:r>
+        <w:rPr>
+          <w:b/>
+          <w:bCs/>
+          <w:sz w:val="24"/>
+          <w:szCs w:val="24"/>
+        </w:rPr>
+        <w:t>added</w:t>
+      </w:r>
+      <w:proofErr w:type="gramEnd"/>
+    </w:p>
+    <w:p>
+      <w:pPr>
+        <w:rPr>
+          <w:sz w:val="24"/>
+          <w:szCs w:val="24"/>
+        </w:rPr>
+      </w:pPr>
+      <w:r>
+        <w:rPr>
+          <w:sz w:val="24"/>
+          <w:szCs w:val="24"/>
+        </w:rPr>
+        <w:t>Add a new functionality to retrieve the logs in text files from the database before the cleanup process</w:t>
+      </w:r>
+      <w:r>
+        <w:rPr>
+          <w:sz w:val="24"/>
+          <w:szCs w:val="24"/>
+        </w:rPr>
+        <w:t xml:space="preserve">, right before cleaning up the </w:t>
+      </w:r>
+      <w:proofErr w:type="gramStart"/>
+      <w:r>
+        <w:rPr>
+          <w:sz w:val="24"/>
+          <w:szCs w:val="24"/>
+        </w:rPr>
+        <w:t>logs ,</w:t>
+      </w:r>
+      <w:proofErr w:type="gramEnd"/>
+      <w:r>
+        <w:rPr>
+          <w:sz w:val="24"/>
+          <w:szCs w:val="24"/>
+        </w:rPr>
+        <w:t xml:space="preserve"> we will implement a method to save these logs into text files , it is useful for further analysis on data to get useful information</w:t>
+      </w:r>
+      <w:r>
+        <w:rPr>
+          <w:sz w:val="24"/>
+          <w:szCs w:val="24"/>
+        </w:rPr>
+        <w:t>.</w:t>
+      </w:r>
+    </w:p>
+    <w:p>
+      <w:pPr>
+        <w:rPr>
+          <w:rFonts w:eastAsia="Times New Roman" w:cstheme="minorHAnsi"/>
+          <w:color w:val="4F81BD" w:themeColor="accent1"/>
+          <w:kern w:val="0"/>
+          <w:sz w:val="32"/>
+          <w:szCs w:val="32"/>
+          <w14:ligatures w14:val="none"/>
+        </w:rPr>
+      </w:pPr>
+    </w:p>
+    <w:p>
+      <w:pPr>
+        <w:rPr>
+          <w:rFonts w:eastAsia="Times New Roman" w:cstheme="minorHAnsi"/>
+          <w:color w:val="4F81BD" w:themeColor="accent1"/>
+          <w:kern w:val="0"/>
+          <w:sz w:val="32"/>
+          <w:szCs w:val="32"/>
+          <w14:ligatures w14:val="none"/>
+        </w:rPr>
+      </w:pPr>
+    </w:p>
+    <w:p>
+      <w:pPr>
+        <w:rPr>
+          <w:rFonts w:eastAsia="Times New Roman" w:cstheme="minorHAnsi"/>
+          <w:kern w:val="0"/>
+          <w:sz w:val="24"/>
+          <w:szCs w:val="24"/>
+          <w14:ligatures w14:val="none"/>
+        </w:rPr>
+      </w:pPr>
+      <w:r>
+        <w:rPr>
+          <w:rFonts w:eastAsia="Times New Roman" w:cstheme="minorHAnsi"/>
+          <w:noProof/>
+          <w:color w:val="4F81BD" w:themeColor="accent1"/>
+          <w:kern w:val="0"/>
+          <w:sz w:val="32"/>
+          <w:szCs w:val="32"/>
+        </w:rPr>
+        <mc:AlternateContent>
+          <mc:Choice Requires="wps">
+            <w:drawing>
+              <wp:anchor distT="0" distB="0" distL="114300" distR="114300" simplePos="0" relativeHeight="251662336" behindDoc="0" locked="0" layoutInCell="1" allowOverlap="1" wp14:anchorId="3FF32BEB" wp14:editId="1000D391">
+                <wp:simplePos x="0" y="0"/>
+                <wp:positionH relativeFrom="margin">
+                  <wp:align>left</wp:align>
+                </wp:positionH>
+                <wp:positionV relativeFrom="paragraph">
+                  <wp:posOffset>282575</wp:posOffset>
+                </wp:positionV>
+                <wp:extent cx="1018309" cy="0"/>
+                <wp:effectExtent l="0" t="0" r="0" b="0"/>
+                <wp:wrapNone/>
+                <wp:docPr id="535393355" name="Straight Connector 2"/>
+                <wp:cNvGraphicFramePr/>
+                <a:graphic xmlns:a="http://schemas.openxmlformats.org/drawingml/2006/main">
+                  <a:graphicData uri="http://schemas.microsoft.com/office/word/2010/wordprocessingShape">
+                    <wps:wsp>
+                      <wps:cNvCnPr/>
+                      <wps:spPr>
+                        <a:xfrm flipV="1">
+                          <a:off x="0" y="0"/>
+                          <a:ext cx="1018309" cy="0"/>
+                        </a:xfrm>
+                        <a:prstGeom prst="line">
+                          <a:avLst/>
+                        </a:prstGeom>
+                      </wps:spPr>
+                      <wps:style>
+                        <a:lnRef idx="1">
+                          <a:schemeClr val="accent1"/>
+                        </a:lnRef>
+                        <a:fillRef idx="0">
+                          <a:schemeClr val="accent1"/>
+                        </a:fillRef>
+                        <a:effectRef idx="0">
+                          <a:schemeClr val="accent1"/>
+                        </a:effectRef>
+                        <a:fontRef idx="minor">
+                          <a:schemeClr val="tx1"/>
+                        </a:fontRef>
+                      </wps:style>
+                      <wps:bodyPr/>
+                    </wps:wsp>
+                  </a:graphicData>
+                </a:graphic>
+                <wp14:sizeRelH relativeFrom="margin">
+                  <wp14:pctWidth>0</wp14:pctWidth>
+                </wp14:sizeRelH>
+                <wp14:sizeRelV relativeFrom="margin">
+                  <wp14:pctHeight>0</wp14:pctHeight>
+                </wp14:sizeRelV>
+              </wp:anchor>
+            </w:drawing>
+          </mc:Choice>
+          <mc:Fallback>
+            <w:pict>
+              <v:line w14:anchorId="2259C996" id="Straight Connector 2" o:spid="_x0000_s1026" style="position:absolute;flip:y;z-index:251662336;visibility:visible;mso-wrap-style:square;mso-width-percent:0;mso-height-percent:0;mso-wrap-distance-left:9pt;mso-wrap-distance-top:0;mso-wrap-distance-right:9pt;mso-wrap-distance-bottom:0;mso-position-horizontal:left;mso-position-horizontal-relative:margin;mso-position-vertical:absolute;mso-position-vertical-relative:text;mso-width-percent:0;mso-height-percent:0;mso-width-relative:margin;mso-height-relative:margin" from="0,22.25pt" to="80.2pt,22.25pt" o:gfxdata="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" strokecolor="#4579b8 [3044]">
+                <w10:wrap anchorx="margin"/>
+              </v:line>
+            </w:pict>
+          </mc:Fallback>
+        </mc:AlternateContent>
+      </w:r>
+      <w:r>
+        <w:rPr>
+          <w:rFonts w:eastAsia="Times New Roman" w:cstheme="minorHAnsi"/>
+          <w:color w:val="4F81BD" w:themeColor="accent1"/>
+          <w:kern w:val="0"/>
+          <w:sz w:val="32"/>
+          <w:szCs w:val="32"/>
+          <w14:ligatures w14:val="none"/>
+        </w:rPr>
+        <w:t xml:space="preserve">Change </w:t>
+      </w:r>
+      <w:r>
+        <w:rPr>
+          <w:rFonts w:eastAsia="Times New Roman" w:cstheme="minorHAnsi"/>
+          <w:color w:val="4F81BD" w:themeColor="accent1"/>
+          <w:kern w:val="0"/>
+          <w:sz w:val="32"/>
+          <w:szCs w:val="32"/>
+          <w14:ligatures w14:val="none"/>
+        </w:rPr>
+        <w:t>3</w:t>
+      </w:r>
+      <w:r>
+        <w:rPr>
+          <w:rFonts w:eastAsia="Times New Roman" w:cstheme="minorHAnsi"/>
+          <w:color w:val="4F81BD" w:themeColor="accent1"/>
+          <w:kern w:val="0"/>
+          <w:sz w:val="32"/>
+          <w:szCs w:val="32"/>
+          <w14:ligatures w14:val="none"/>
+        </w:rPr>
+        <w:t>: -</w:t>
+      </w:r>
+      <w:r>
+        <w:rPr>
+          <w:rFonts w:eastAsia="Times New Roman" w:cstheme="minorHAnsi"/>
+          <w:kern w:val="0"/>
+          <w:sz w:val="24"/>
+          <w:szCs w:val="24"/>
+          <w14:ligatures w14:val="none"/>
+        </w:rPr>
+        <w:t xml:space="preserve"> </w:t>
+      </w:r>
+    </w:p>
+    <w:p>
+      <w:pPr>
+        <w:rPr>
+          <w:rFonts w:eastAsia="Times New Roman" w:cstheme="minorHAnsi"/>
+          <w:kern w:val="0"/>
+          <w:sz w:val="24"/>
+          <w:szCs w:val="24"/>
+          <w14:ligatures w14:val="none"/>
+        </w:rPr>
+      </w:pPr>
+      <w:r>
         <w:rPr>
           <w:rFonts w:eastAsia="Times New Roman" w:cstheme="minorHAnsi"/>
           <w:b/>
@@ -443,7 +1162,8 @@
           <w:szCs w:val="24"/>
           <w14:ligatures w14:val="none"/>
         </w:rPr>
-      </w:pPr>
+        <w:t>Add a feature to allow user to export student schedule dashboard as pdf</w:t>
+      </w:r>
       <w:r>
         <w:rPr>
           <w:rFonts w:eastAsia="Times New Roman" w:cstheme="minorHAnsi"/>
@@ -456,20 +1176,6 @@
           <w:szCs w:val="24"/>
           <w14:ligatures w14:val="none"/>
         </w:rPr>
-        <w:t>Add a feature to allow user to export student schedule dashboard as pdf</w:t>
-      </w:r>
-      <w:r>
-        <w:rPr>
-          <w:rFonts w:eastAsia="Times New Roman" w:cstheme="minorHAnsi"/>
-          <w:b/>
-          <w:bCs/>
-          <w:i/>
-          <w:iCs/>
-          <w:kern w:val="0"/>
-          <w:sz w:val="24"/>
-          <w:szCs w:val="24"/>
-          <w14:ligatures w14:val="none"/>
-        </w:rPr>
         <w:t>.</w:t>
       </w:r>
     </w:p>
@@ -520,11 +1226,23 @@
           <w:szCs w:val="21"/>
           <w14:ligatures w14:val="none"/>
         </w:rPr>
-        <w:t xml:space="preserve">: Add a new class inside the </w:t>
-      </w:r>
-      <w:r>
-        <w:rPr>
-          <w:rFonts w:eastAsia="Times New Roman" w:cstheme="minorHAnsi"/>
+        <w:t>: Add a new class inside the student’s package called StudentSchedullingDashboardExportPDF.java, the student’s package is located inside the export package. Adding a new export format may require modifying other parts of the codebase as well, such as the configuration files and the user interface.</w:t>
+      </w:r>
+    </w:p>
+    <w:p>
+      <w:pPr>
+        <w:ind w:left="720"/>
+        <w:rPr>
+          <w:b/>
+          <w:bCs/>
+          <w:color w:val="000000" w:themeColor="text1"/>
+        </w:rPr>
+      </w:pPr>
+      <w:r>
+        <w:rPr>
+          <w:rFonts w:eastAsia="Times New Roman" w:cstheme="minorHAnsi"/>
+          <w:b/>
+          <w:bCs/>
           <w:color w:val="000000" w:themeColor="text1"/>
           <w:spacing w:val="-1"/>
           <w:kern w:val="0"/>
@@ -532,7 +1250,7 @@
           <w:szCs w:val="21"/>
           <w14:ligatures w14:val="none"/>
         </w:rPr>
-        <w:t>student’s</w:t>
+        <w:t>Reason for the change</w:t>
       </w:r>
       <w:r>
         <w:rPr>
@@ -544,76 +1262,8 @@
           <w:szCs w:val="21"/>
           <w14:ligatures w14:val="none"/>
         </w:rPr>
-        <w:t xml:space="preserve"> package called StudentSchedullingDashboardExportPDF.java, the </w:t>
-      </w:r>
-      <w:r>
-        <w:rPr>
-          <w:rFonts w:eastAsia="Times New Roman" w:cstheme="minorHAnsi"/>
-          <w:color w:val="000000" w:themeColor="text1"/>
-          <w:spacing w:val="-1"/>
-          <w:kern w:val="0"/>
-          <w:sz w:val="21"/>
-          <w:szCs w:val="21"/>
-          <w14:ligatures w14:val="none"/>
-        </w:rPr>
-        <w:t>student’s</w:t>
-      </w:r>
-      <w:r>
-        <w:rPr>
-          <w:rFonts w:eastAsia="Times New Roman" w:cstheme="minorHAnsi"/>
-          <w:color w:val="000000" w:themeColor="text1"/>
-          <w:spacing w:val="-1"/>
-          <w:kern w:val="0"/>
-          <w:sz w:val="21"/>
-          <w:szCs w:val="21"/>
-          <w14:ligatures w14:val="none"/>
-        </w:rPr>
-        <w:t xml:space="preserve"> package is located inside the export package. Adding a new export format may require modifying other parts of the codebase as well, such as the configuration files and the user interface.</w:t>
-      </w:r>
-    </w:p>
-    <w:p>
-      <w:pPr>
-        <w:ind w:left="720"/>
-        <w:rPr>
-          <w:b/>
-          <w:bCs/>
-          <w:color w:val="000000" w:themeColor="text1"/>
-        </w:rPr>
-      </w:pPr>
-      <w:r>
-        <w:rPr>
-          <w:rFonts w:eastAsia="Times New Roman" w:cstheme="minorHAnsi"/>
-          <w:b/>
-          <w:bCs/>
-          <w:color w:val="000000" w:themeColor="text1"/>
-          <w:spacing w:val="-1"/>
-          <w:kern w:val="0"/>
-          <w:sz w:val="21"/>
-          <w:szCs w:val="21"/>
-          <w14:ligatures w14:val="none"/>
-        </w:rPr>
-        <w:t>Reason for the change</w:t>
-      </w:r>
-      <w:r>
-        <w:rPr>
-          <w:rFonts w:eastAsia="Times New Roman" w:cstheme="minorHAnsi"/>
-          <w:color w:val="000000" w:themeColor="text1"/>
-          <w:spacing w:val="-1"/>
-          <w:kern w:val="0"/>
-          <w:sz w:val="21"/>
-          <w:szCs w:val="21"/>
-          <w14:ligatures w14:val="none"/>
-        </w:rPr>
         <w:t>: User can only export the student schedule as csv, and the csv extension is not supported on many applications unlike the pdf extension.</w:t>
       </w:r>
-    </w:p>
-    <w:p>
-      <w:pPr>
-        <w:rPr>
-          <w:b/>
-          <w:bCs/>
-        </w:rPr>
-      </w:pPr>
     </w:p>
     <w:p>
       <w:pPr>
@@ -631,6 +1281,163 @@
     </w:sectPr>
   </w:body>
 </w:document>
+</file>
+
+<file path=word/numbering.xml><?xml version="1.0" encoding="utf-8"?>
+<w:numbering xmlns:wpc="http://schemas.microsoft.com/office/word/2010/wordprocessingCanvas" xmlns:cx="http://schemas.microsoft.com/office/drawing/2014/chartex" xmlns:cx1="http://schemas.microsoft.com/office/drawing/2015/9/8/chartex" xmlns:cx2="http://schemas.microsoft.com/office/drawing/2015/10/21/chartex" xmlns:cx3="http://schemas.microsoft.com/office/drawing/2016/5/9/chartex" xmlns:cx4="http://schemas.microsoft.com/office/drawing/2016/5/10/chartex" xmlns:cx5="http://schemas.microsoft.com/office/drawing/2016/5/11/chartex" xmlns:cx6="http://schemas.microsoft.com/office/drawing/2016/5/12/chartex" xmlns:cx7="http://schemas.microsoft.com/office/drawing/2016/5/13/chartex" xmlns:cx8="http://schemas.microsoft.com/office/drawing/2016/5/14/chartex" xmlns:mc="http://schemas.openxmlformats.org/markup-compatibility/2006" xmlns:aink="http://schemas.microsoft.com/office/drawing/2016/ink" xmlns:am3d="http://schemas.microsoft.com/office/drawing/2017/model3d" xmlns:o="urn:schemas-microsoft-com:office:office" xmlns:oel="http://schemas.microsoft.com/office/2019/extlst" xmlns:r="http://schemas.openxmlformats.org/officeDocument/2006/relationships" xmlns:m="http://schemas.openxmlformats.org/officeDocument/2006/math" xmlns:v="urn:schemas-microsoft-com:vml" xmlns:wp14="http://schemas.microsoft.com/office/word/2010/wordprocessingDrawing" xmlns:wp="http://schemas.openxmlformats.org/drawingml/2006/wordprocessingDrawing" xmlns:w10="urn:schemas-microsoft-com:office:word" xmlns:w="http://schemas.openxmlformats.org/wordprocessingml/2006/main" xmlns:w14="http://schemas.microsoft.com/office/word/2010/wordml" xmlns:w15="http://schemas.microsoft.com/office/word/2012/wordml" xmlns:w16cex="http://schemas.microsoft.com/office/word/2018/wordml/cex" xmlns:w16cid="http://schemas.microsoft.com/office/word/2016/wordml/cid" xmlns:w16="http://schemas.microsoft.com/office/word/2018/wordml" xmlns:w16du="http://schemas.microsoft.com/office/word/2023/wordml/word16du" xmlns:w16sdtdh="http://schemas.microsoft.com/office/word/2020/wordml/sdtdatahash" xmlns:w16se="http://schemas.microsoft.com/office/word/2015/wordml/symex" xmlns:wpg="http://schemas.microsoft.com/office/word/2010/wordprocessingGroup" xmlns:wpi="http://schemas.microsoft.com/office/word/2010/wordprocessingInk" xmlns:wne="http://schemas.microsoft.com/office/word/2006/wordml" xmlns:wps="http://schemas.microsoft.com/office/word/2010/wordprocessingShape" mc:Ignorable="w14 w15 w16se w16cid w16 w16cex w16sdtdh wp14">
+  <w:abstractNum w:abstractNumId="0" w15:restartNumberingAfterBreak="0">
+    <w:nsid w:val="5FCD74FC"/>
+    <w:multiLevelType w:val="multilevel"/>
+    <w:tmpl w:val="67102B56"/>
+    <w:lvl w:ilvl="0">
+      <w:start w:val="1"/>
+      <w:numFmt w:val="bullet"/>
+      <w:lvlText w:val=""/>
+      <w:lvlJc w:val="left"/>
+      <w:pPr>
+        <w:tabs>
+          <w:tab w:val="num" w:pos="720"/>
+        </w:tabs>
+        <w:ind w:left="720" w:hanging="360"/>
+      </w:pPr>
+      <w:rPr>
+        <w:rFonts w:ascii="Symbol" w:hAnsi="Symbol" w:hint="default"/>
+        <w:sz w:val="20"/>
+      </w:rPr>
+    </w:lvl>
+    <w:lvl w:ilvl="1" w:tentative="1">
+      <w:start w:val="1"/>
+      <w:numFmt w:val="bullet"/>
+      <w:lvlText w:val=""/>
+      <w:lvlJc w:val="left"/>
+      <w:pPr>
+        <w:tabs>
+          <w:tab w:val="num" w:pos="1440"/>
+        </w:tabs>
+        <w:ind w:left="1440" w:hanging="360"/>
+      </w:pPr>
+      <w:rPr>
+        <w:rFonts w:ascii="Symbol" w:hAnsi="Symbol" w:hint="default"/>
+        <w:sz w:val="20"/>
+      </w:rPr>
+    </w:lvl>
+    <w:lvl w:ilvl="2" w:tentative="1">
+      <w:start w:val="1"/>
+      <w:numFmt w:val="bullet"/>
+      <w:lvlText w:val=""/>
+      <w:lvlJc w:val="left"/>
+      <w:pPr>
+        <w:tabs>
+          <w:tab w:val="num" w:pos="2160"/>
+        </w:tabs>
+        <w:ind w:left="2160" w:hanging="360"/>
+      </w:pPr>
+      <w:rPr>
+        <w:rFonts w:ascii="Symbol" w:hAnsi="Symbol" w:hint="default"/>
+        <w:sz w:val="20"/>
+      </w:rPr>
+    </w:lvl>
+    <w:lvl w:ilvl="3" w:tentative="1">
+      <w:start w:val="1"/>
+      <w:numFmt w:val="bullet"/>
+      <w:lvlText w:val=""/>
+      <w:lvlJc w:val="left"/>
+      <w:pPr>
+        <w:tabs>
+          <w:tab w:val="num" w:pos="2880"/>
+        </w:tabs>
+        <w:ind w:left="2880" w:hanging="360"/>
+      </w:pPr>
+      <w:rPr>
+        <w:rFonts w:ascii="Symbol" w:hAnsi="Symbol" w:hint="default"/>
+        <w:sz w:val="20"/>
+      </w:rPr>
+    </w:lvl>
+    <w:lvl w:ilvl="4" w:tentative="1">
+      <w:start w:val="1"/>
+      <w:numFmt w:val="bullet"/>
+      <w:lvlText w:val=""/>
+      <w:lvlJc w:val="left"/>
+      <w:pPr>
+        <w:tabs>
+          <w:tab w:val="num" w:pos="3600"/>
+        </w:tabs>
+        <w:ind w:left="3600" w:hanging="360"/>
+      </w:pPr>
+      <w:rPr>
+        <w:rFonts w:ascii="Symbol" w:hAnsi="Symbol" w:hint="default"/>
+        <w:sz w:val="20"/>
+      </w:rPr>
+    </w:lvl>
+    <w:lvl w:ilvl="5" w:tentative="1">
+      <w:start w:val="1"/>
+      <w:numFmt w:val="bullet"/>
+      <w:lvlText w:val=""/>
+      <w:lvlJc w:val="left"/>
+      <w:pPr>
+        <w:tabs>
+          <w:tab w:val="num" w:pos="4320"/>
+        </w:tabs>
+        <w:ind w:left="4320" w:hanging="360"/>
+      </w:pPr>
+      <w:rPr>
+        <w:rFonts w:ascii="Symbol" w:hAnsi="Symbol" w:hint="default"/>
+        <w:sz w:val="20"/>
+      </w:rPr>
+    </w:lvl>
+    <w:lvl w:ilvl="6" w:tentative="1">
+      <w:start w:val="1"/>
+      <w:numFmt w:val="bullet"/>
+      <w:lvlText w:val=""/>
+      <w:lvlJc w:val="left"/>
+      <w:pPr>
+        <w:tabs>
+          <w:tab w:val="num" w:pos="5040"/>
+        </w:tabs>
+        <w:ind w:left="5040" w:hanging="360"/>
+      </w:pPr>
+      <w:rPr>
+        <w:rFonts w:ascii="Symbol" w:hAnsi="Symbol" w:hint="default"/>
+        <w:sz w:val="20"/>
+      </w:rPr>
+    </w:lvl>
+    <w:lvl w:ilvl="7" w:tentative="1">
+      <w:start w:val="1"/>
+      <w:numFmt w:val="bullet"/>
+      <w:lvlText w:val=""/>
+      <w:lvlJc w:val="left"/>
+      <w:pPr>
+        <w:tabs>
+          <w:tab w:val="num" w:pos="5760"/>
+        </w:tabs>
+        <w:ind w:left="5760" w:hanging="360"/>
+      </w:pPr>
+      <w:rPr>
+        <w:rFonts w:ascii="Symbol" w:hAnsi="Symbol" w:hint="default"/>
+        <w:sz w:val="20"/>
+      </w:rPr>
+    </w:lvl>
+    <w:lvl w:ilvl="8" w:tentative="1">
+      <w:start w:val="1"/>
+      <w:numFmt w:val="bullet"/>
+      <w:lvlText w:val=""/>
+      <w:lvlJc w:val="left"/>
+      <w:pPr>
+        <w:tabs>
+          <w:tab w:val="num" w:pos="6480"/>
+        </w:tabs>
+        <w:ind w:left="6480" w:hanging="360"/>
+      </w:pPr>
+      <w:rPr>
+        <w:rFonts w:ascii="Symbol" w:hAnsi="Symbol" w:hint="default"/>
+        <w:sz w:val="20"/>
+      </w:rPr>
+    </w:lvl>
+  </w:abstractNum>
+  <w:num w:numId="1" w16cid:durableId="209847318">
+    <w:abstractNumId w:val="0"/>
+  </w:num>
+</w:numbering>
 </file>
 
 <file path=word/styles.xml><?xml version="1.0" encoding="utf-8"?>
@@ -1033,11 +1840,11 @@
   <w:style w:type="paragraph" w:default="1" w:styleId="Normal">
     <w:name w:val="Normal"/>
     <w:qFormat/>
+    <w:rsid w:val="009D5D20"/>
   </w:style>
   <w:style w:type="character" w:default="1" w:styleId="DefaultParagraphFont">
     <w:name w:val="Default Paragraph Font"/>
     <w:uiPriority w:val="1"/>
-    <w:semiHidden/>
     <w:unhideWhenUsed/>
   </w:style>
   <w:style w:type="table" w:default="1" w:styleId="TableNormal">

</xml_diff>